<commit_message>
Work on branch solved quite well prior issue on failure to converge for partial proportional odds model, so I decided to keep it as main. I have now completely migrated Part 6 and will work on the last document corresponding to posthoc analyses.
</commit_message>
<xml_diff>
--- a/results/output_tables/Table2.docx
+++ b/results/output_tables/Table2.docx
@@ -385,7 +385,7 @@
                 <w:szCs w:val="22"/>
                 <w:color w:val="000000"/>
               </w:rPr>
-              <w:t xml:space="preserve">2</w:t>
+              <w:t xml:space="preserve">Class 2 Obesity</w:t>
             </w:r>
           </w:p>
         </w:tc>
@@ -699,7 +699,7 @@
                 <w:szCs w:val="22"/>
                 <w:color w:val="000000"/>
               </w:rPr>
-              <w:t xml:space="preserve">3</w:t>
+              <w:t xml:space="preserve">Class 3 Obesity</w:t>
             </w:r>
           </w:p>
         </w:tc>

</xml_diff>

<commit_message>
Changes in table2 for prevalence rations since priorly the models were not ran with the structure of a 2x2 table. Univariable models did not change, whereas there were some changes in adjusted prevalence ratios. Direction of results did not change, but prior models overestimated the effect and current models reflect uncertainty better now and seem to be more realistic now.
</commit_message>
<xml_diff>
--- a/results/output_tables/Table2.docx
+++ b/results/output_tables/Table2.docx
@@ -561,7 +561,7 @@
                 <w:szCs w:val="22"/>
                 <w:color w:val="000000"/>
               </w:rPr>
-              <w:t xml:space="preserve">2.13</w:t>
+              <w:t xml:space="preserve">1.97</w:t>
             </w:r>
           </w:p>
         </w:tc>
@@ -649,7 +649,7 @@
                 <w:szCs w:val="22"/>
                 <w:color w:val="000000"/>
               </w:rPr>
-              <w:t xml:space="preserve">1.03-4.41</w:t>
+              <w:t xml:space="preserve">0.95-4.09</w:t>
             </w:r>
           </w:p>
         </w:tc>
@@ -875,7 +875,7 @@
                 <w:szCs w:val="22"/>
                 <w:color w:val="000000"/>
               </w:rPr>
-              <w:t xml:space="preserve">3.10</w:t>
+              <w:t xml:space="preserve">3.15</w:t>
             </w:r>
           </w:p>
         </w:tc>
@@ -963,7 +963,7 @@
                 <w:szCs w:val="22"/>
                 <w:color w:val="000000"/>
               </w:rPr>
-              <w:t xml:space="preserve">1.63-5.9</w:t>
+              <w:t xml:space="preserve">1.66-5.97</w:t>
             </w:r>
           </w:p>
         </w:tc>

</xml_diff>

<commit_message>
Major changes on analysis code, figures, etc. in response to observations by peer reviewers.
</commit_message>
<xml_diff>
--- a/results/output_tables/Table2.docx
+++ b/results/output_tables/Table2.docx
@@ -17,6 +17,8 @@
         <w:tblLook w:firstRow="1" w:lastRow="0" w:firstColumn="0" w:lastColumn="0" w:noHBand="0" w:noVBand="1"/>
       </w:tblPr>
       <w:tblGrid>
+        <w:gridCol w:w="1080"/>
+        <w:gridCol w:w="1080"/>
         <w:gridCol w:w="1080"/>
         <w:gridCol w:w="1080"/>
         <w:gridCol w:w="1080"/>
@@ -339,6 +341,94 @@
             </w:r>
           </w:p>
         </w:tc>
+        <w:tc>
+          <w:tcPr>
+            <w:tcBorders>
+              <w:bottom w:val="single" w:sz="12" w:space="0" w:color="666666"/>
+              <w:top w:val="single" w:sz="12" w:space="0" w:color="666666"/>
+              <w:left w:val="none" w:sz="0" w:space="0" w:color="000000"/>
+              <w:right w:val="none" w:sz="0" w:space="0" w:color="000000"/>
+            </w:tcBorders>
+            <w:shd w:val="clear" w:color="auto" w:fill="FFFFFF"/>
+            <w:tcMar>
+              <w:top w:w="0" w:type="dxa"/>
+              <w:bottom w:w="0" w:type="dxa"/>
+              <w:left w:w="0" w:type="dxa"/>
+              <w:right w:w="0" w:type="dxa"/>
+            </w:tcMar>
+            <w:vAlign w:val="center"/>
+          </w:tcPr>
+          <w:p>
+            <w:pPr>
+              <w:pStyle w:val="Normal"/>
+              <w:jc w:val="right"/>
+              <w:pBdr>
+                <w:bottom w:val="none" w:sz="0" w:space="0" w:color="000000"/>
+                <w:top w:val="none" w:sz="0" w:space="0" w:color="000000"/>
+                <w:left w:val="none" w:sz="0" w:space="0" w:color="000000"/>
+                <w:right w:val="none" w:sz="0" w:space="0" w:color="000000"/>
+              </w:pBdr>
+              <w:spacing w:after="100" w:before="100" w:line="240"/>
+              <w:ind w:left="100" w:right="100" w:firstLine="0" w:firstLineChars="0"/>
+            </w:pPr>
+            <w:r>
+              <w:rPr>
+                <w:rFonts w:ascii="Arial" w:hAnsi="Arial" w:eastAsia="Arial" w:cs="Arial"/>
+                <w:i w:val="false"/>
+                <w:b w:val="false"/>
+                <w:u w:val="none"/>
+                <w:sz w:val="22"/>
+                <w:szCs w:val="22"/>
+                <w:color w:val="000000"/>
+              </w:rPr>
+              <w:t xml:space="preserve">Evalue</w:t>
+            </w:r>
+          </w:p>
+        </w:tc>
+        <w:tc>
+          <w:tcPr>
+            <w:tcBorders>
+              <w:bottom w:val="single" w:sz="12" w:space="0" w:color="666666"/>
+              <w:top w:val="single" w:sz="12" w:space="0" w:color="666666"/>
+              <w:left w:val="none" w:sz="0" w:space="0" w:color="000000"/>
+              <w:right w:val="none" w:sz="0" w:space="0" w:color="000000"/>
+            </w:tcBorders>
+            <w:shd w:val="clear" w:color="auto" w:fill="FFFFFF"/>
+            <w:tcMar>
+              <w:top w:w="0" w:type="dxa"/>
+              <w:bottom w:w="0" w:type="dxa"/>
+              <w:left w:w="0" w:type="dxa"/>
+              <w:right w:w="0" w:type="dxa"/>
+            </w:tcMar>
+            <w:vAlign w:val="center"/>
+          </w:tcPr>
+          <w:p>
+            <w:pPr>
+              <w:pStyle w:val="Normal"/>
+              <w:jc w:val="right"/>
+              <w:pBdr>
+                <w:bottom w:val="none" w:sz="0" w:space="0" w:color="000000"/>
+                <w:top w:val="none" w:sz="0" w:space="0" w:color="000000"/>
+                <w:left w:val="none" w:sz="0" w:space="0" w:color="000000"/>
+                <w:right w:val="none" w:sz="0" w:space="0" w:color="000000"/>
+              </w:pBdr>
+              <w:spacing w:after="100" w:before="100" w:line="240"/>
+              <w:ind w:left="100" w:right="100" w:firstLine="0" w:firstLineChars="0"/>
+            </w:pPr>
+            <w:r>
+              <w:rPr>
+                <w:rFonts w:ascii="Arial" w:hAnsi="Arial" w:eastAsia="Arial" w:cs="Arial"/>
+                <w:i w:val="false"/>
+                <w:b w:val="false"/>
+                <w:u w:val="none"/>
+                <w:sz w:val="22"/>
+                <w:szCs w:val="22"/>
+                <w:color w:val="000000"/>
+              </w:rPr>
+              <w:t xml:space="preserve">Evalue_lower</w:t>
+            </w:r>
+          </w:p>
+        </w:tc>
       </w:tr>
       <w:tr>
         <w:trPr>
@@ -429,7 +519,7 @@
                 <w:szCs w:val="22"/>
                 <w:color w:val="000000"/>
               </w:rPr>
-              <w:t xml:space="preserve">2.19</w:t>
+              <w:t xml:space="preserve">2.23</w:t>
             </w:r>
           </w:p>
         </w:tc>
@@ -517,7 +607,7 @@
                 <w:szCs w:val="22"/>
                 <w:color w:val="000000"/>
               </w:rPr>
-              <w:t xml:space="preserve">1.01-4.76</w:t>
+              <w:t xml:space="preserve">1.03-4.84</w:t>
             </w:r>
           </w:p>
         </w:tc>
@@ -561,7 +651,7 @@
                 <w:szCs w:val="22"/>
                 <w:color w:val="000000"/>
               </w:rPr>
-              <w:t xml:space="preserve">1.97</w:t>
+              <w:t xml:space="preserve">2.17</w:t>
             </w:r>
           </w:p>
         </w:tc>
@@ -605,7 +695,7 @@
                 <w:szCs w:val="22"/>
                 <w:color w:val="000000"/>
               </w:rPr>
-              <w:t xml:space="preserve">0.37</w:t>
+              <w:t xml:space="preserve">0.39</w:t>
             </w:r>
           </w:p>
         </w:tc>
@@ -649,7 +739,95 @@
                 <w:szCs w:val="22"/>
                 <w:color w:val="000000"/>
               </w:rPr>
-              <w:t xml:space="preserve">0.95-4.09</w:t>
+              <w:t xml:space="preserve">1-4.7</w:t>
+            </w:r>
+          </w:p>
+        </w:tc>
+        <w:tc>
+          <w:tcPr>
+            <w:tcBorders>
+              <w:bottom w:val="none" w:sz="0" w:space="0" w:color="000000"/>
+              <w:top w:val="single" w:sz="12" w:space="0" w:color="666666"/>
+              <w:left w:val="none" w:sz="0" w:space="0" w:color="000000"/>
+              <w:right w:val="none" w:sz="0" w:space="0" w:color="000000"/>
+            </w:tcBorders>
+            <w:shd w:val="clear" w:color="auto" w:fill="FFFFFF"/>
+            <w:tcMar>
+              <w:top w:w="0" w:type="dxa"/>
+              <w:bottom w:w="0" w:type="dxa"/>
+              <w:left w:w="0" w:type="dxa"/>
+              <w:right w:w="0" w:type="dxa"/>
+            </w:tcMar>
+            <w:vAlign w:val="center"/>
+          </w:tcPr>
+          <w:p>
+            <w:pPr>
+              <w:pStyle w:val="Normal"/>
+              <w:jc w:val="right"/>
+              <w:pBdr>
+                <w:bottom w:val="none" w:sz="0" w:space="0" w:color="000000"/>
+                <w:top w:val="none" w:sz="0" w:space="0" w:color="000000"/>
+                <w:left w:val="none" w:sz="0" w:space="0" w:color="000000"/>
+                <w:right w:val="none" w:sz="0" w:space="0" w:color="000000"/>
+              </w:pBdr>
+              <w:spacing w:after="100" w:before="100" w:line="240"/>
+              <w:ind w:left="100" w:right="100" w:firstLine="0" w:firstLineChars="0"/>
+            </w:pPr>
+            <w:r>
+              <w:rPr>
+                <w:rFonts w:ascii="Arial" w:hAnsi="Arial" w:eastAsia="Arial" w:cs="Arial"/>
+                <w:i w:val="false"/>
+                <w:b w:val="false"/>
+                <w:u w:val="none"/>
+                <w:sz w:val="22"/>
+                <w:szCs w:val="22"/>
+                <w:color w:val="000000"/>
+              </w:rPr>
+              <w:t xml:space="preserve">3.76</w:t>
+            </w:r>
+          </w:p>
+        </w:tc>
+        <w:tc>
+          <w:tcPr>
+            <w:tcBorders>
+              <w:bottom w:val="none" w:sz="0" w:space="0" w:color="000000"/>
+              <w:top w:val="single" w:sz="12" w:space="0" w:color="666666"/>
+              <w:left w:val="none" w:sz="0" w:space="0" w:color="000000"/>
+              <w:right w:val="none" w:sz="0" w:space="0" w:color="000000"/>
+            </w:tcBorders>
+            <w:shd w:val="clear" w:color="auto" w:fill="FFFFFF"/>
+            <w:tcMar>
+              <w:top w:w="0" w:type="dxa"/>
+              <w:bottom w:w="0" w:type="dxa"/>
+              <w:left w:w="0" w:type="dxa"/>
+              <w:right w:w="0" w:type="dxa"/>
+            </w:tcMar>
+            <w:vAlign w:val="center"/>
+          </w:tcPr>
+          <w:p>
+            <w:pPr>
+              <w:pStyle w:val="Normal"/>
+              <w:jc w:val="right"/>
+              <w:pBdr>
+                <w:bottom w:val="none" w:sz="0" w:space="0" w:color="000000"/>
+                <w:top w:val="none" w:sz="0" w:space="0" w:color="000000"/>
+                <w:left w:val="none" w:sz="0" w:space="0" w:color="000000"/>
+                <w:right w:val="none" w:sz="0" w:space="0" w:color="000000"/>
+              </w:pBdr>
+              <w:spacing w:after="100" w:before="100" w:line="240"/>
+              <w:ind w:left="100" w:right="100" w:firstLine="0" w:firstLineChars="0"/>
+            </w:pPr>
+            <w:r>
+              <w:rPr>
+                <w:rFonts w:ascii="Arial" w:hAnsi="Arial" w:eastAsia="Arial" w:cs="Arial"/>
+                <w:i w:val="false"/>
+                <w:b w:val="false"/>
+                <w:u w:val="none"/>
+                <w:sz w:val="22"/>
+                <w:szCs w:val="22"/>
+                <w:color w:val="000000"/>
+              </w:rPr>
+              <w:t xml:space="preserve">1.00</w:t>
             </w:r>
           </w:p>
         </w:tc>
@@ -743,7 +921,7 @@
                 <w:szCs w:val="22"/>
                 <w:color w:val="000000"/>
               </w:rPr>
-              <w:t xml:space="preserve">3.46</w:t>
+              <w:t xml:space="preserve">3.54</w:t>
             </w:r>
           </w:p>
         </w:tc>
@@ -831,7 +1009,7 @@
                 <w:szCs w:val="22"/>
                 <w:color w:val="000000"/>
               </w:rPr>
-              <w:t xml:space="preserve">1.76-6.8</w:t>
+              <w:t xml:space="preserve">1.8-6.97</w:t>
             </w:r>
           </w:p>
         </w:tc>
@@ -875,7 +1053,7 @@
                 <w:szCs w:val="22"/>
                 <w:color w:val="000000"/>
               </w:rPr>
-              <w:t xml:space="preserve">3.15</w:t>
+              <w:t xml:space="preserve">3.47</w:t>
             </w:r>
           </w:p>
         </w:tc>
@@ -919,7 +1097,7 @@
                 <w:szCs w:val="22"/>
                 <w:color w:val="000000"/>
               </w:rPr>
-              <w:t xml:space="preserve">0.33</w:t>
+              <w:t xml:space="preserve">0.35</w:t>
             </w:r>
           </w:p>
         </w:tc>
@@ -963,7 +1141,95 @@
                 <w:szCs w:val="22"/>
                 <w:color w:val="000000"/>
               </w:rPr>
-              <w:t xml:space="preserve">1.66-5.97</w:t>
+              <w:t xml:space="preserve">1.77-6.83</w:t>
+            </w:r>
+          </w:p>
+        </w:tc>
+        <w:tc>
+          <w:tcPr>
+            <w:tcBorders>
+              <w:bottom w:val="single" w:sz="12" w:space="0" w:color="666666"/>
+              <w:top w:val="none" w:sz="0" w:space="0" w:color="000000"/>
+              <w:left w:val="none" w:sz="0" w:space="0" w:color="000000"/>
+              <w:right w:val="none" w:sz="0" w:space="0" w:color="000000"/>
+            </w:tcBorders>
+            <w:shd w:val="clear" w:color="auto" w:fill="FFFFFF"/>
+            <w:tcMar>
+              <w:top w:w="0" w:type="dxa"/>
+              <w:bottom w:w="0" w:type="dxa"/>
+              <w:left w:w="0" w:type="dxa"/>
+              <w:right w:w="0" w:type="dxa"/>
+            </w:tcMar>
+            <w:vAlign w:val="center"/>
+          </w:tcPr>
+          <w:p>
+            <w:pPr>
+              <w:pStyle w:val="Normal"/>
+              <w:jc w:val="right"/>
+              <w:pBdr>
+                <w:bottom w:val="none" w:sz="0" w:space="0" w:color="000000"/>
+                <w:top w:val="none" w:sz="0" w:space="0" w:color="000000"/>
+                <w:left w:val="none" w:sz="0" w:space="0" w:color="000000"/>
+                <w:right w:val="none" w:sz="0" w:space="0" w:color="000000"/>
+              </w:pBdr>
+              <w:spacing w:after="100" w:before="100" w:line="240"/>
+              <w:ind w:left="100" w:right="100" w:firstLine="0" w:firstLineChars="0"/>
+            </w:pPr>
+            <w:r>
+              <w:rPr>
+                <w:rFonts w:ascii="Arial" w:hAnsi="Arial" w:eastAsia="Arial" w:cs="Arial"/>
+                <w:i w:val="false"/>
+                <w:b w:val="false"/>
+                <w:u w:val="none"/>
+                <w:sz w:val="22"/>
+                <w:szCs w:val="22"/>
+                <w:color w:val="000000"/>
+              </w:rPr>
+              <w:t xml:space="preserve">6.40</w:t>
+            </w:r>
+          </w:p>
+        </w:tc>
+        <w:tc>
+          <w:tcPr>
+            <w:tcBorders>
+              <w:bottom w:val="single" w:sz="12" w:space="0" w:color="666666"/>
+              <w:top w:val="none" w:sz="0" w:space="0" w:color="000000"/>
+              <w:left w:val="none" w:sz="0" w:space="0" w:color="000000"/>
+              <w:right w:val="none" w:sz="0" w:space="0" w:color="000000"/>
+            </w:tcBorders>
+            <w:shd w:val="clear" w:color="auto" w:fill="FFFFFF"/>
+            <w:tcMar>
+              <w:top w:w="0" w:type="dxa"/>
+              <w:bottom w:w="0" w:type="dxa"/>
+              <w:left w:w="0" w:type="dxa"/>
+              <w:right w:w="0" w:type="dxa"/>
+            </w:tcMar>
+            <w:vAlign w:val="center"/>
+          </w:tcPr>
+          <w:p>
+            <w:pPr>
+              <w:pStyle w:val="Normal"/>
+              <w:jc w:val="right"/>
+              <w:pBdr>
+                <w:bottom w:val="none" w:sz="0" w:space="0" w:color="000000"/>
+                <w:top w:val="none" w:sz="0" w:space="0" w:color="000000"/>
+                <w:left w:val="none" w:sz="0" w:space="0" w:color="000000"/>
+                <w:right w:val="none" w:sz="0" w:space="0" w:color="000000"/>
+              </w:pBdr>
+              <w:spacing w:after="100" w:before="100" w:line="240"/>
+              <w:ind w:left="100" w:right="100" w:firstLine="0" w:firstLineChars="0"/>
+            </w:pPr>
+            <w:r>
+              <w:rPr>
+                <w:rFonts w:ascii="Arial" w:hAnsi="Arial" w:eastAsia="Arial" w:cs="Arial"/>
+                <w:i w:val="false"/>
+                <w:b w:val="false"/>
+                <w:u w:val="none"/>
+                <w:sz w:val="22"/>
+                <w:szCs w:val="22"/>
+                <w:color w:val="000000"/>
+              </w:rPr>
+              <w:t xml:space="preserve">2.94</w:t>
             </w:r>
           </w:p>
         </w:tc>

</xml_diff>